<commit_message>
add read PDF text
</commit_message>
<xml_diff>
--- a/FaceRecognition/Report.docx
+++ b/FaceRecognition/Report.docx
@@ -1,6 +1,6 @@
 
 <file path=word/document.xml><?xml version="1.0" encoding="utf-8"?>
-<w:document xmlns:wpc="http://schemas.microsoft.com/office/word/2010/wordprocessingCanvas" xmlns:cx="http://schemas.microsoft.com/office/drawing/2014/chartex" xmlns:cx1="http://schemas.microsoft.com/office/drawing/2015/9/8/chartex" xmlns:cx2="http://schemas.microsoft.com/office/drawing/2015/10/21/chartex" xmlns:cx3="http://schemas.microsoft.com/office/drawing/2016/5/9/chartex" xmlns:cx4="http://schemas.microsoft.com/office/drawing/2016/5/10/chartex" xmlns:cx5="http://schemas.microsoft.com/office/drawing/2016/5/11/chartex" xmlns:mc="http://schemas.openxmlformats.org/markup-compatibility/2006" xmlns:o="urn:schemas-microsoft-com:office:office" xmlns:r="http://schemas.openxmlformats.org/officeDocument/2006/relationships" xmlns:m="http://schemas.openxmlformats.org/officeDocument/2006/math" xmlns:v="urn:schemas-microsoft-com:vml" xmlns:wp14="http://schemas.microsoft.com/office/word/2010/wordprocessingDrawing" xmlns:wp="http://schemas.openxmlformats.org/drawingml/2006/wordprocessingDrawing" xmlns:w10="urn:schemas-microsoft-com:office:word" xmlns:w="http://schemas.openxmlformats.org/wordprocessingml/2006/main" xmlns:w14="http://schemas.microsoft.com/office/word/2010/wordml" xmlns:w15="http://schemas.microsoft.com/office/word/2012/wordml" xmlns:w16se="http://schemas.microsoft.com/office/word/2015/wordml/symex" xmlns:wpg="http://schemas.microsoft.com/office/word/2010/wordprocessingGroup" xmlns:wpi="http://schemas.microsoft.com/office/word/2010/wordprocessingInk" xmlns:wne="http://schemas.microsoft.com/office/word/2006/wordml" xmlns:wps="http://schemas.microsoft.com/office/word/2010/wordprocessingShape" mc:Ignorable="w14 w15 w16se wp14">
+<w:document xmlns:wpc="http://schemas.microsoft.com/office/word/2010/wordprocessingCanvas" xmlns:mc="http://schemas.openxmlformats.org/markup-compatibility/2006" xmlns:o="urn:schemas-microsoft-com:office:office" xmlns:r="http://schemas.openxmlformats.org/officeDocument/2006/relationships" xmlns:m="http://schemas.openxmlformats.org/officeDocument/2006/math" xmlns:v="urn:schemas-microsoft-com:vml" xmlns:wp14="http://schemas.microsoft.com/office/word/2010/wordprocessingDrawing" xmlns:wp="http://schemas.openxmlformats.org/drawingml/2006/wordprocessingDrawing" xmlns:w10="urn:schemas-microsoft-com:office:word" xmlns:w="http://schemas.openxmlformats.org/wordprocessingml/2006/main" xmlns:w14="http://schemas.microsoft.com/office/word/2010/wordml" xmlns:w15="http://schemas.microsoft.com/office/word/2012/wordml" xmlns:wpg="http://schemas.microsoft.com/office/word/2010/wordprocessingGroup" xmlns:wpi="http://schemas.microsoft.com/office/word/2010/wordprocessingInk" xmlns:wne="http://schemas.microsoft.com/office/word/2006/wordml" xmlns:wps="http://schemas.microsoft.com/office/word/2010/wordprocessingShape" mc:Ignorable="w14 w15 wp14">
   <w:body>
     <w:p>
       <w:pPr>
@@ -110,7 +110,21 @@
     </w:p>
     <w:p>
       <w:r>
-        <w:t xml:space="preserve">The conventional face recognition pipeline consists of four stages which are face detection, face alignment, feature extraction and classification. One of the most import steps is the feature extraction. Conventional features include linear functions of the raw pixel values including Eigenface, </w:t>
+        <w:t>The conventional face recognition pipeline consists of four stages which are face detection, face alignment, feature extraction and classification. One of the most import</w:t>
+      </w:r>
+      <w:r>
+        <w:t>ant</w:t>
+      </w:r>
+      <w:r>
+        <w:t xml:space="preserve"> steps is the feature extraction. Conventional features include linear functions of the raw pixel values including </w:t>
+      </w:r>
+      <w:proofErr w:type="spellStart"/>
+      <w:r>
+        <w:t>Eigenface</w:t>
+      </w:r>
+      <w:proofErr w:type="spellEnd"/>
+      <w:r>
+        <w:t xml:space="preserve">, </w:t>
       </w:r>
       <w:proofErr w:type="spellStart"/>
       <w:r>
@@ -291,7 +305,13 @@
         <w:t>advanced</w:t>
       </w:r>
       <w:r>
-        <w:t xml:space="preserve"> deep learning face recognition method, is applied. Our goal is to achieve more accurate face recognition capability by carefully adjust </w:t>
+        <w:t xml:space="preserve"> deep learning face recognition method, is applied. </w:t>
+      </w:r>
+      <w:r>
+        <w:t>My</w:t>
+      </w:r>
+      <w:r>
+        <w:t xml:space="preserve"> goal is to achieve more accurate face recognition capability by carefully adjust </w:t>
       </w:r>
       <w:r>
         <w:t xml:space="preserve">both </w:t>
@@ -614,17 +634,11 @@
     <w:p>
       <w:proofErr w:type="spellStart"/>
       <w:r>
-        <w:t>S</w:t>
-      </w:r>
-      <w:r>
-        <w:t>oftmax</w:t>
-      </w:r>
-      <w:proofErr w:type="spellEnd"/>
-      <w:r>
-        <w:t xml:space="preserve"> classifier</w:t>
-      </w:r>
-      <w:r>
-        <w:t xml:space="preserve"> uses</w:t>
+        <w:t>Softmax</w:t>
+      </w:r>
+      <w:proofErr w:type="spellEnd"/>
+      <w:r>
+        <w:t xml:space="preserve"> classifier uses</w:t>
       </w:r>
       <w:r>
         <w:t xml:space="preserve"> cross-entropy loss</w:t>
@@ -1071,7 +1085,15 @@
         <w:t>i</w:t>
       </w:r>
       <w:r>
-        <w:t xml:space="preserve">brary and OpenCV (opencv.org) are used. Images are kept in good condition and can be shown with </w:t>
+        <w:t xml:space="preserve">brary and </w:t>
+      </w:r>
+      <w:proofErr w:type="spellStart"/>
+      <w:r>
+        <w:t>OpenCV</w:t>
+      </w:r>
+      <w:proofErr w:type="spellEnd"/>
+      <w:r>
+        <w:t xml:space="preserve"> (opencv.org) are used. Images are kept in good condition and can be shown with </w:t>
       </w:r>
       <w:proofErr w:type="spellStart"/>
       <w:r>
@@ -1094,6 +1116,7 @@
       <w:r>
         <w:rPr>
           <w:noProof/>
+          <w:lang w:eastAsia="zh-CN"/>
         </w:rPr>
         <w:lastRenderedPageBreak/>
         <w:drawing>
@@ -1172,10 +1195,7 @@
         <w:t>Bottom row: unauthorized images</w:t>
       </w:r>
       <w:r>
-        <w:t xml:space="preserve"> </w:t>
-      </w:r>
-      <w:r>
-        <w:t>in different processing stages.</w:t>
+        <w:t xml:space="preserve"> in different processing stages.</w:t>
       </w:r>
     </w:p>
     <w:p>
@@ -1369,7 +1389,15 @@
         <w:t>Activation layer</w:t>
       </w:r>
       <w:r>
-        <w:t xml:space="preserve">: After each convolutional layer, an activation layer is applied. The purpose is to introduce nonlinearity to a linear operation. Among others nonlinear functions like tanh and sigmoid, </w:t>
+        <w:t xml:space="preserve">: After each convolutional layer, an activation layer is applied. The purpose is to introduce nonlinearity to a linear operation. Among others nonlinear functions like </w:t>
+      </w:r>
+      <w:proofErr w:type="spellStart"/>
+      <w:r>
+        <w:t>tanh</w:t>
+      </w:r>
+      <w:proofErr w:type="spellEnd"/>
+      <w:r>
+        <w:t xml:space="preserve"> and sigmoid, </w:t>
       </w:r>
       <w:proofErr w:type="spellStart"/>
       <w:r>
@@ -1918,7 +1946,12 @@
       </w:r>
       <w:proofErr w:type="spellEnd"/>
       <w:r>
-        <w:t xml:space="preserve">. Input shape for image data is 80 x 80 x 3 which represents 19200 features. </w:t>
+        <w:t xml:space="preserve">. Input shape for image data is 80 </w:t>
+      </w:r>
+      <w:bookmarkStart w:id="0" w:name="_GoBack"/>
+      <w:bookmarkEnd w:id="0"/>
+      <w:r>
+        <w:t xml:space="preserve">x 80 x 3 which represents 19200 features. </w:t>
       </w:r>
     </w:p>
     <w:p>
@@ -1945,7 +1978,13 @@
     </w:p>
     <w:p>
       <w:r>
-        <w:t xml:space="preserve">In this project, we have selected the convolutional neural network (CNN) which has been proved </w:t>
+        <w:t xml:space="preserve">In this project, </w:t>
+      </w:r>
+      <w:r>
+        <w:t>I</w:t>
+      </w:r>
+      <w:r>
+        <w:t xml:space="preserve"> have selected the convolutional neural network (CNN) which has been proved </w:t>
       </w:r>
       <w:r>
         <w:t>particularly</w:t>
@@ -2056,6 +2095,7 @@
       <w:r>
         <w:rPr>
           <w:noProof/>
+          <w:lang w:eastAsia="zh-CN"/>
         </w:rPr>
         <w:lastRenderedPageBreak/>
         <w:drawing>
@@ -2278,14 +2318,77 @@
         <w:t xml:space="preserve"> from 98.66% to 99.38%, and from 98.85% to 99.21%. The difference among the accuracy of train data set for both optimizers are within 1.0%</w:t>
       </w:r>
       <w:r>
+        <w:t xml:space="preserve"> (</w:t>
+      </w:r>
+      <w:proofErr w:type="spellStart"/>
+      <w:r>
+        <w:t>DataModeling.ipynb</w:t>
+      </w:r>
+      <w:proofErr w:type="spellEnd"/>
+      <w:r>
+        <w:t>)</w:t>
+      </w:r>
+      <w:r>
+        <w:t xml:space="preserve">. </w:t>
+      </w:r>
+    </w:p>
+    <w:p>
+      <w:r>
+        <w:t xml:space="preserve">When compiling the model, I have tested two loss functions which are categorical-cross entropy and </w:t>
+      </w:r>
+      <w:proofErr w:type="spellStart"/>
+      <w:r>
+        <w:t>binary_crossentropy</w:t>
+      </w:r>
+      <w:proofErr w:type="spellEnd"/>
+      <w:r>
+        <w:t>. I found that the former returns better accuracy</w:t>
+      </w:r>
+      <w:r>
+        <w:t xml:space="preserve"> (result not shown)</w:t>
+      </w:r>
+      <w:r>
+        <w:t xml:space="preserve">. </w:t>
+      </w:r>
+    </w:p>
+    <w:p>
+      <w:r>
+        <w:t xml:space="preserve">I have also tested two </w:t>
+      </w:r>
+      <w:r>
+        <w:t xml:space="preserve">evaluation </w:t>
+      </w:r>
+      <w:r>
+        <w:t xml:space="preserve">metrics which are accuracy and </w:t>
+      </w:r>
+      <w:proofErr w:type="spellStart"/>
+      <w:r>
+        <w:t>f</w:t>
+      </w:r>
+      <w:r>
+        <w:t>beta_score</w:t>
+      </w:r>
+      <w:proofErr w:type="spellEnd"/>
+      <w:r>
         <w:t xml:space="preserve"> </w:t>
       </w:r>
       <w:r>
-        <w:t>(</w:t>
-      </w:r>
-      <w:proofErr w:type="spellStart"/>
-      <w:r>
-        <w:t>DataModeling.ipynb</w:t>
+        <w:t xml:space="preserve">with </w:t>
+      </w:r>
+      <w:proofErr w:type="spellStart"/>
+      <w:r>
+        <w:t>adam</w:t>
+      </w:r>
+      <w:proofErr w:type="spellEnd"/>
+      <w:r>
+        <w:t xml:space="preserve"> as the optimizer and with different batch sizes </w:t>
+      </w:r>
+      <w:r>
+        <w:t>when tuning the model (</w:t>
+      </w:r>
+      <w:proofErr w:type="spellStart"/>
+      <w:r>
+        <w:t>ModelTuning.ipynb</w:t>
       </w:r>
       <w:proofErr w:type="spellEnd"/>
       <w:r>
@@ -2294,110 +2397,8 @@
       <w:r>
         <w:t xml:space="preserve">. </w:t>
       </w:r>
-    </w:p>
-    <w:p>
-      <w:r>
-        <w:t xml:space="preserve">When compiling the model, I have tested two loss functions which are categorical-cross entropy and </w:t>
-      </w:r>
-      <w:proofErr w:type="spellStart"/>
-      <w:r>
-        <w:t>binary_crossentropy</w:t>
-      </w:r>
-      <w:proofErr w:type="spellEnd"/>
-      <w:r>
-        <w:t>. I found that the former returns better accuracy</w:t>
-      </w:r>
-      <w:r>
-        <w:t xml:space="preserve"> (result not shown)</w:t>
-      </w:r>
-      <w:r>
-        <w:t xml:space="preserve">. </w:t>
-      </w:r>
-    </w:p>
-    <w:p>
-      <w:r>
-        <w:t xml:space="preserve">I have also tested two </w:t>
-      </w:r>
-      <w:r>
-        <w:t xml:space="preserve">evaluation </w:t>
-      </w:r>
-      <w:r>
-        <w:t xml:space="preserve">metrics which are accuracy and </w:t>
-      </w:r>
-      <w:proofErr w:type="spellStart"/>
-      <w:r>
-        <w:t>f</w:t>
-      </w:r>
-      <w:r>
-        <w:t>beta_score</w:t>
-      </w:r>
-      <w:proofErr w:type="spellEnd"/>
-      <w:r>
-        <w:t xml:space="preserve"> </w:t>
-      </w:r>
-      <w:r>
-        <w:t xml:space="preserve">with </w:t>
-      </w:r>
-      <w:proofErr w:type="spellStart"/>
-      <w:r>
-        <w:t>adam</w:t>
-      </w:r>
-      <w:proofErr w:type="spellEnd"/>
-      <w:r>
-        <w:t xml:space="preserve"> as the optimizer and with different batch sizes </w:t>
-      </w:r>
-      <w:r>
-        <w:t>when tuning the model (</w:t>
-      </w:r>
-      <w:proofErr w:type="spellStart"/>
-      <w:r>
-        <w:t>ModelTuning.ipynb</w:t>
-      </w:r>
-      <w:proofErr w:type="spellEnd"/>
-      <w:r>
-        <w:t>)</w:t>
-      </w:r>
-      <w:r>
-        <w:t xml:space="preserve">. </w:t>
-      </w:r>
-      <w:r>
-        <w:t xml:space="preserve">In this testing, the best </w:t>
-      </w:r>
-      <w:r>
-        <w:t xml:space="preserve">accuracy </w:t>
-      </w:r>
-      <w:r>
-        <w:t>for</w:t>
-      </w:r>
-      <w:r>
-        <w:t xml:space="preserve"> </w:t>
-      </w:r>
-      <w:r>
-        <w:t>test data set is 99.55% when data size is 80. T</w:t>
-      </w:r>
-      <w:r>
-        <w:t xml:space="preserve">he best </w:t>
-      </w:r>
-      <w:r>
-        <w:t>F-best score</w:t>
-      </w:r>
-      <w:r>
-        <w:t xml:space="preserve"> for test data set is </w:t>
-      </w:r>
-      <w:r>
-        <w:t xml:space="preserve">0.9953 </w:t>
-      </w:r>
-      <w:r>
-        <w:t xml:space="preserve">when data size is </w:t>
-      </w:r>
-      <w:r>
-        <w:t>9</w:t>
-      </w:r>
-      <w:r>
-        <w:t>0.</w:t>
-      </w:r>
-      <w:r>
-        <w:t xml:space="preserve"> </w:t>
+      <w:r>
+        <w:t xml:space="preserve">In this testing, the best accuracy for test data set is 99.55% when data size is 80. The best F-best score for test data set is 0.9953 when data size is 90. </w:t>
       </w:r>
       <w:r>
         <w:t xml:space="preserve">It should be mentioned that the monitor of </w:t>
@@ -2408,27 +2409,15 @@
       </w:r>
       <w:proofErr w:type="spellEnd"/>
       <w:r>
-        <w:t xml:space="preserve"> </w:t>
-      </w:r>
-      <w:r>
-        <w:t xml:space="preserve">was </w:t>
-      </w:r>
-      <w:r>
-        <w:t>'</w:t>
-      </w:r>
-      <w:proofErr w:type="spellStart"/>
-      <w:r>
-        <w:t>val_</w:t>
-      </w:r>
-      <w:r>
-        <w:t>loss</w:t>
-      </w:r>
-      <w:proofErr w:type="spellEnd"/>
-      <w:r>
-        <w:t xml:space="preserve">' </w:t>
-      </w:r>
-      <w:r>
-        <w:t>rather than ‘</w:t>
+        <w:t xml:space="preserve"> was '</w:t>
+      </w:r>
+      <w:proofErr w:type="spellStart"/>
+      <w:r>
+        <w:t>val_loss</w:t>
+      </w:r>
+      <w:proofErr w:type="spellEnd"/>
+      <w:r>
+        <w:t>' rather than ‘</w:t>
       </w:r>
       <w:proofErr w:type="spellStart"/>
       <w:r>
@@ -2653,13 +2642,7 @@
     </w:p>
     <w:p>
       <w:r>
-        <w:t>The</w:t>
-      </w:r>
-      <w:r>
-        <w:t xml:space="preserve"> </w:t>
-      </w:r>
-      <w:r>
-        <w:t>detailed prediction result</w:t>
+        <w:t>The detailed prediction result</w:t>
       </w:r>
       <w:r>
         <w:t>s</w:t>
@@ -2671,22 +2654,7 @@
         <w:t>were</w:t>
       </w:r>
       <w:r>
-        <w:t xml:space="preserve"> further evaluated with </w:t>
-      </w:r>
-      <w:r>
-        <w:t xml:space="preserve">two best models </w:t>
-      </w:r>
-      <w:r>
-        <w:t>derived from</w:t>
-      </w:r>
-      <w:r>
-        <w:t xml:space="preserve"> di</w:t>
-      </w:r>
-      <w:r>
-        <w:t xml:space="preserve">fferent evaluation metrics </w:t>
-      </w:r>
-      <w:r>
-        <w:t>(</w:t>
+        <w:t xml:space="preserve"> further evaluated with two best models derived from different evaluation metrics (</w:t>
       </w:r>
       <w:proofErr w:type="spellStart"/>
       <w:r>
@@ -2697,95 +2665,41 @@
         <w:t>).</w:t>
       </w:r>
       <w:r>
-        <w:t xml:space="preserve"> The best model evaluated with F-beta (tune_ml_90_fabeta_score_adam.h5) returns 16 false positives and 12 false negatives when predicting test data. </w:t>
-      </w:r>
-      <w:r>
-        <w:t xml:space="preserve">The best model evaluated with </w:t>
-      </w:r>
-      <w:r>
-        <w:t>accuracy</w:t>
-      </w:r>
-      <w:r>
-        <w:t xml:space="preserve"> (ml_</w:t>
-      </w:r>
-      <w:r>
-        <w:t>7</w:t>
-      </w:r>
-      <w:r>
-        <w:t xml:space="preserve">0_adam.h5) returns </w:t>
-      </w:r>
-      <w:r>
-        <w:t>11</w:t>
-      </w:r>
-      <w:r>
-        <w:t xml:space="preserve"> false positives and </w:t>
-      </w:r>
-      <w:r>
-        <w:t>7</w:t>
-      </w:r>
-      <w:r>
-        <w:t xml:space="preserve"> false negative</w:t>
+        <w:t xml:space="preserve"> The best model evaluated with F-beta (tune_ml_90_fabeta_score_adam.h5) returns 16 false positives and 12 false negatives when predicting test data. The best model evaluated with accuracy (ml_70_adam.h5) returns 11 false positives and 7 false negatives when predicting test data. Furthermore, I have displayed 7 false negative and 11 false positive images (</w:t>
+      </w:r>
+      <w:proofErr w:type="spellStart"/>
+      <w:r>
+        <w:t>PredictTestData.ipynb</w:t>
+      </w:r>
+      <w:proofErr w:type="spellEnd"/>
+      <w:r>
+        <w:t xml:space="preserve">). </w:t>
+      </w:r>
+      <w:r>
+        <w:t>As this moment,</w:t>
+      </w:r>
+      <w:r>
+        <w:t xml:space="preserve"> I have no clear idea why these images were predicted incorrectly.  </w:t>
+      </w:r>
+    </w:p>
+    <w:p>
+      <w:r>
+        <w:t xml:space="preserve">Finally, to verify the robustness of the model, I have tested the </w:t>
+      </w:r>
+      <w:r>
+        <w:t xml:space="preserve">two </w:t>
+      </w:r>
+      <w:r>
+        <w:t>best model</w:t>
       </w:r>
       <w:r>
         <w:t>s</w:t>
       </w:r>
       <w:r>
-        <w:t xml:space="preserve"> when predicting test data. </w:t>
-      </w:r>
-      <w:r>
-        <w:t xml:space="preserve">Furthermore, I have displayed </w:t>
-      </w:r>
-      <w:r>
-        <w:t xml:space="preserve">7 false negative </w:t>
-      </w:r>
-      <w:r>
-        <w:t xml:space="preserve">and 11 false positive images </w:t>
-      </w:r>
-      <w:r>
-        <w:t>(</w:t>
-      </w:r>
-      <w:proofErr w:type="spellStart"/>
-      <w:r>
-        <w:t>PredictTestData.ipynb</w:t>
-      </w:r>
-      <w:proofErr w:type="spellEnd"/>
-      <w:r>
-        <w:t>).</w:t>
-      </w:r>
-      <w:r>
-        <w:t xml:space="preserve"> </w:t>
-      </w:r>
-      <w:r>
-        <w:t>As this moment,</w:t>
-      </w:r>
-      <w:r>
-        <w:t xml:space="preserve"> I have no clear idea why these images were predicted incorrectly.  </w:t>
-      </w:r>
-    </w:p>
-    <w:p>
-      <w:r>
-        <w:t xml:space="preserve">Finally, to verify the robustness of the model, I have tested the </w:t>
-      </w:r>
-      <w:r>
-        <w:t xml:space="preserve">two </w:t>
-      </w:r>
-      <w:r>
-        <w:t>best model</w:t>
-      </w:r>
-      <w:r>
-        <w:t>s</w:t>
-      </w:r>
-      <w:r>
         <w:t xml:space="preserve"> (</w:t>
       </w:r>
       <w:r>
-        <w:t>ml_70_adam.h5</w:t>
-      </w:r>
-      <w:r>
-        <w:t xml:space="preserve"> and </w:t>
-      </w:r>
-      <w:r>
-        <w:t>tune_ml_90_fabeta_score_adam.h5</w:t>
+        <w:t>ml_70_adam.h5 and tune_ml_90_fabeta_score_adam.h5</w:t>
       </w:r>
       <w:r>
         <w:t xml:space="preserve">) with 20 new images which have 10 authorized and 10 unauthorized images. It is worth to mention that the time points of authorized images were span for about 10 years with different background. </w:t>
@@ -2908,6 +2822,7 @@
       <w:r>
         <w:rPr>
           <w:noProof/>
+          <w:lang w:eastAsia="zh-CN"/>
         </w:rPr>
         <w:drawing>
           <wp:anchor distT="0" distB="0" distL="114300" distR="114300" simplePos="0" relativeHeight="251658240" behindDoc="1" locked="0" layoutInCell="1" allowOverlap="1">
@@ -3087,6 +3002,7 @@
       <w:r>
         <w:rPr>
           <w:noProof/>
+          <w:lang w:eastAsia="zh-CN"/>
         </w:rPr>
         <w:lastRenderedPageBreak/>
         <w:drawing>
@@ -3173,13 +3089,7 @@
         <w:t xml:space="preserve"> accuracy </w:t>
       </w:r>
       <w:r>
-        <w:t xml:space="preserve">of test data with different models generated under different data batch size (40-90). Lower panel: </w:t>
-      </w:r>
-      <w:r>
-        <w:t>Prediction F-beta score of test data with different models generated under different data batch size (40-90)</w:t>
-      </w:r>
-      <w:r>
-        <w:t>.</w:t>
+        <w:t>of test data with different models generated under different data batch size (40-90). Lower panel: Prediction F-beta score of test data with different models generated under different data batch size (40-90).</w:t>
       </w:r>
       <w:r>
         <w:t xml:space="preserve"> </w:t>
@@ -3190,6 +3100,7 @@
       <w:r>
         <w:rPr>
           <w:noProof/>
+          <w:lang w:eastAsia="zh-CN"/>
         </w:rPr>
         <w:drawing>
           <wp:inline distT="0" distB="0" distL="0" distR="0">
@@ -3372,8 +3283,6 @@
       <w:r>
         <w:t xml:space="preserve"> 98.92%</w:t>
       </w:r>
-      <w:bookmarkStart w:id="0" w:name="_GoBack"/>
-      <w:bookmarkEnd w:id="0"/>
       <w:r>
         <w:t>. The whole process of this project can be divided into the following steps:</w:t>
       </w:r>
@@ -3441,7 +3350,15 @@
         <w:t>ed</w:t>
       </w:r>
       <w:r>
-        <w:t xml:space="preserve"> OpenCV and </w:t>
+        <w:t xml:space="preserve"> </w:t>
+      </w:r>
+      <w:proofErr w:type="spellStart"/>
+      <w:r>
+        <w:t>OpenCV</w:t>
+      </w:r>
+      <w:proofErr w:type="spellEnd"/>
+      <w:r>
+        <w:t xml:space="preserve"> and </w:t>
       </w:r>
       <w:proofErr w:type="spellStart"/>
       <w:r>
@@ -3950,7 +3867,7 @@
 </file>
 
 <file path=word/numbering.xml><?xml version="1.0" encoding="utf-8"?>
-<w:numbering xmlns:wpc="http://schemas.microsoft.com/office/word/2010/wordprocessingCanvas" xmlns:cx="http://schemas.microsoft.com/office/drawing/2014/chartex" xmlns:cx1="http://schemas.microsoft.com/office/drawing/2015/9/8/chartex" xmlns:cx2="http://schemas.microsoft.com/office/drawing/2015/10/21/chartex" xmlns:cx3="http://schemas.microsoft.com/office/drawing/2016/5/9/chartex" xmlns:cx4="http://schemas.microsoft.com/office/drawing/2016/5/10/chartex" xmlns:cx5="http://schemas.microsoft.com/office/drawing/2016/5/11/chartex" xmlns:mc="http://schemas.openxmlformats.org/markup-compatibility/2006" xmlns:o="urn:schemas-microsoft-com:office:office" xmlns:r="http://schemas.openxmlformats.org/officeDocument/2006/relationships" xmlns:m="http://schemas.openxmlformats.org/officeDocument/2006/math" xmlns:v="urn:schemas-microsoft-com:vml" xmlns:wp14="http://schemas.microsoft.com/office/word/2010/wordprocessingDrawing" xmlns:wp="http://schemas.openxmlformats.org/drawingml/2006/wordprocessingDrawing" xmlns:w10="urn:schemas-microsoft-com:office:word" xmlns:w="http://schemas.openxmlformats.org/wordprocessingml/2006/main" xmlns:w14="http://schemas.microsoft.com/office/word/2010/wordml" xmlns:w15="http://schemas.microsoft.com/office/word/2012/wordml" xmlns:w16se="http://schemas.microsoft.com/office/word/2015/wordml/symex" xmlns:wpg="http://schemas.microsoft.com/office/word/2010/wordprocessingGroup" xmlns:wpi="http://schemas.microsoft.com/office/word/2010/wordprocessingInk" xmlns:wne="http://schemas.microsoft.com/office/word/2006/wordml" xmlns:wps="http://schemas.microsoft.com/office/word/2010/wordprocessingShape" mc:Ignorable="w14 w15 w16se wp14">
+<w:numbering xmlns:wpc="http://schemas.microsoft.com/office/word/2010/wordprocessingCanvas" xmlns:mc="http://schemas.openxmlformats.org/markup-compatibility/2006" xmlns:o="urn:schemas-microsoft-com:office:office" xmlns:r="http://schemas.openxmlformats.org/officeDocument/2006/relationships" xmlns:m="http://schemas.openxmlformats.org/officeDocument/2006/math" xmlns:v="urn:schemas-microsoft-com:vml" xmlns:wp14="http://schemas.microsoft.com/office/word/2010/wordprocessingDrawing" xmlns:wp="http://schemas.openxmlformats.org/drawingml/2006/wordprocessingDrawing" xmlns:w10="urn:schemas-microsoft-com:office:word" xmlns:w="http://schemas.openxmlformats.org/wordprocessingml/2006/main" xmlns:w14="http://schemas.microsoft.com/office/word/2010/wordml" xmlns:w15="http://schemas.microsoft.com/office/word/2012/wordml" xmlns:wpg="http://schemas.microsoft.com/office/word/2010/wordprocessingGroup" xmlns:wpi="http://schemas.microsoft.com/office/word/2010/wordprocessingInk" xmlns:wne="http://schemas.microsoft.com/office/word/2006/wordml" xmlns:wps="http://schemas.microsoft.com/office/word/2010/wordprocessingShape" mc:Ignorable="w14 w15 wp14">
   <w:abstractNum w:abstractNumId="0" w15:restartNumberingAfterBreak="0">
     <w:nsid w:val="079E6649"/>
     <w:multiLevelType w:val="multilevel"/>
@@ -5757,7 +5674,7 @@
 </file>
 
 <file path=word/styles.xml><?xml version="1.0" encoding="utf-8"?>
-<w:styles xmlns:mc="http://schemas.openxmlformats.org/markup-compatibility/2006" xmlns:r="http://schemas.openxmlformats.org/officeDocument/2006/relationships" xmlns:w="http://schemas.openxmlformats.org/wordprocessingml/2006/main" xmlns:w14="http://schemas.microsoft.com/office/word/2010/wordml" xmlns:w15="http://schemas.microsoft.com/office/word/2012/wordml" xmlns:w16se="http://schemas.microsoft.com/office/word/2015/wordml/symex" mc:Ignorable="w14 w15 w16se">
+<w:styles xmlns:mc="http://schemas.openxmlformats.org/markup-compatibility/2006" xmlns:r="http://schemas.openxmlformats.org/officeDocument/2006/relationships" xmlns:w="http://schemas.openxmlformats.org/wordprocessingml/2006/main" xmlns:w14="http://schemas.microsoft.com/office/word/2010/wordml" xmlns:w15="http://schemas.microsoft.com/office/word/2012/wordml" mc:Ignorable="w14 w15">
   <w:docDefaults>
     <w:rPrDefault>
       <w:rPr>
@@ -5773,7 +5690,7 @@
       </w:pPr>
     </w:pPrDefault>
   </w:docDefaults>
-  <w:latentStyles w:defLockedState="0" w:defUIPriority="99" w:defSemiHidden="0" w:defUnhideWhenUsed="0" w:defQFormat="0" w:count="374">
+  <w:latentStyles w:defLockedState="0" w:defUIPriority="99" w:defSemiHidden="0" w:defUnhideWhenUsed="0" w:defQFormat="0" w:count="371">
     <w:lsdException w:name="Normal" w:uiPriority="0" w:qFormat="1"/>
     <w:lsdException w:name="heading 1" w:uiPriority="9" w:qFormat="1"/>
     <w:lsdException w:name="heading 2" w:semiHidden="1" w:uiPriority="9" w:unhideWhenUsed="1" w:qFormat="1"/>
@@ -6145,9 +6062,6 @@
     <w:lsdException w:name="List Table 5 Dark Accent 6" w:uiPriority="50"/>
     <w:lsdException w:name="List Table 6 Colorful Accent 6" w:uiPriority="51"/>
     <w:lsdException w:name="List Table 7 Colorful Accent 6" w:uiPriority="52"/>
-    <w:lsdException w:name="Mention" w:semiHidden="1" w:unhideWhenUsed="1"/>
-    <w:lsdException w:name="Smart Hyperlink" w:semiHidden="1" w:unhideWhenUsed="1"/>
-    <w:lsdException w:name="Hashtag" w:semiHidden="1" w:unhideWhenUsed="1"/>
   </w:latentStyles>
   <w:style w:type="paragraph" w:default="1" w:styleId="Normal">
     <w:name w:val="Normal"/>
@@ -6212,7 +6126,7 @@
       <w:u w:val="single"/>
     </w:rPr>
   </w:style>
-  <w:style w:type="character" w:styleId="Mention">
+  <w:style w:type="character" w:customStyle="1" w:styleId="Mention">
     <w:name w:val="Mention"/>
     <w:basedOn w:val="DefaultParagraphFont"/>
     <w:uiPriority w:val="99"/>

</xml_diff>